<commit_message>
Notes until end of 3/22
</commit_message>
<xml_diff>
--- a/MatthewV-Notes/Revature Notes.docx
+++ b/MatthewV-Notes/Revature Notes.docx
@@ -48063,8 +48063,6 @@
       </w:r>
       <w:r>
         <w:tab/>
-      </w:r>
-      <w:r>
         <w:t>(Forms use PUT which isn't, so why browser asks for confirmation to resend.)</w:t>
       </w:r>
     </w:p>
@@ -48325,9 +48323,1898 @@
         <w:lastRenderedPageBreak/>
         <w:t>Uniform Resource Identifier (URI)</w:t>
       </w:r>
+    </w:p>
+    <w:p/>
+    <w:p>
+      <w:r>
+        <w:t>Headers –</w:t>
+      </w:r>
+    </w:p>
+    <w:p>
+      <w:r>
+        <w:t>Content-Type: On request and response. Tells what type of data is in the body, so recipient knows how to interpret the</w:t>
+      </w:r>
+      <w:r>
+        <w:t xml:space="preserve"> binary</w:t>
+      </w:r>
+      <w:r>
+        <w:t xml:space="preserve"> data. </w:t>
+      </w:r>
+      <w:r>
+        <w:t>application/json application/xml text/plain image/</w:t>
+      </w:r>
+      <w:proofErr w:type="spellStart"/>
+      <w:r>
+        <w:t>png</w:t>
+      </w:r>
+      <w:proofErr w:type="spellEnd"/>
+      <w:r>
+        <w:t xml:space="preserve"> </w:t>
+      </w:r>
+      <w:proofErr w:type="spellStart"/>
+      <w:r>
+        <w:t>etc</w:t>
+      </w:r>
+      <w:proofErr w:type="spellEnd"/>
+    </w:p>
+    <w:p>
+      <w:r>
+        <w:t xml:space="preserve">Don't use separate </w:t>
+      </w:r>
+      <w:proofErr w:type="spellStart"/>
+      <w:r>
+        <w:t>urls</w:t>
+      </w:r>
+      <w:proofErr w:type="spellEnd"/>
+      <w:r>
+        <w:t xml:space="preserve"> for different versions. </w:t>
+      </w:r>
+      <w:r>
+        <w:t>Instead u</w:t>
+      </w:r>
+      <w:r>
+        <w:t>se accept header and content-type header.</w:t>
+      </w:r>
+    </w:p>
+    <w:p/>
+    <w:p>
+      <w:r>
+        <w:t xml:space="preserve">Whenever an action method returns anything that is not an </w:t>
+      </w:r>
+      <w:proofErr w:type="spellStart"/>
+      <w:r>
+        <w:t>IActionResult</w:t>
+      </w:r>
+      <w:proofErr w:type="spellEnd"/>
+      <w:r>
+        <w:t xml:space="preserve">, it is automatically wrapped in a 200 OK response. Not good in real life. Should be </w:t>
+      </w:r>
+      <w:proofErr w:type="spellStart"/>
+      <w:r>
+        <w:t>IActionResult</w:t>
+      </w:r>
+      <w:proofErr w:type="spellEnd"/>
+      <w:r>
+        <w:t xml:space="preserve"> or subtype, or </w:t>
+      </w:r>
+      <w:proofErr w:type="spellStart"/>
+      <w:r>
+        <w:t>ActionResult</w:t>
+      </w:r>
+      <w:proofErr w:type="spellEnd"/>
+      <w:r>
+        <w:t>&lt;</w:t>
+      </w:r>
+      <w:proofErr w:type="spellStart"/>
+      <w:r>
+        <w:rPr>
+          <w:i/>
+        </w:rPr>
+        <w:t>bodyDataType</w:t>
+      </w:r>
+      <w:proofErr w:type="spellEnd"/>
+      <w:r>
+        <w:t>&gt;</w:t>
+      </w:r>
+    </w:p>
+    <w:p/>
+    <w:p/>
+    <w:p>
+      <w:proofErr w:type="spellStart"/>
+      <w:r>
+        <w:t>Swashbuckle</w:t>
+      </w:r>
+      <w:proofErr w:type="spellEnd"/>
+      <w:r>
+        <w:t xml:space="preserve"> </w:t>
+      </w:r>
+      <w:r>
+        <w:t xml:space="preserve">package: </w:t>
+      </w:r>
+      <w:proofErr w:type="spellStart"/>
+      <w:r>
+        <w:t>swashbuckle.</w:t>
+      </w:r>
+      <w:r>
+        <w:t>A</w:t>
+      </w:r>
+      <w:r>
+        <w:t>sp</w:t>
+      </w:r>
+      <w:r>
+        <w:t>NetCore</w:t>
+      </w:r>
+      <w:proofErr w:type="spellEnd"/>
+    </w:p>
+    <w:p/>
+    <w:p/>
+    <w:p>
+      <w:r>
+        <w:t xml:space="preserve">In </w:t>
+      </w:r>
+      <w:r>
+        <w:t>try access</w:t>
+      </w:r>
+      <w:r>
+        <w:t xml:space="preserve"> the</w:t>
+      </w:r>
+      <w:r>
+        <w:t xml:space="preserve"> database</w:t>
+      </w:r>
+      <w:r>
+        <w:t>, in catch, return server</w:t>
+      </w:r>
+      <w:r>
+        <w:t xml:space="preserve"> error</w:t>
+      </w:r>
+      <w:r>
+        <w:t xml:space="preserve">. </w:t>
+      </w:r>
+    </w:p>
+    <w:p/>
+    <w:p>
+      <w:r>
+        <w:t>Cookies are key-value pairs.</w:t>
+      </w:r>
+    </w:p>
+    <w:p>
+      <w:r>
+        <w:t>Cookie Header in request is to send all non-expired cookies the client has for the domain.</w:t>
+      </w:r>
+    </w:p>
+    <w:p>
+      <w:r>
+        <w:t>Response has Set Cookie header which sends a cookie to a client that lasts until the given expiration.</w:t>
+      </w:r>
+    </w:p>
+    <w:p/>
+    <w:p>
+      <w:r>
+        <w:t>[</w:t>
+      </w:r>
+      <w:r>
+        <w:t>Authorize</w:t>
+      </w:r>
+      <w:r>
+        <w:t>]</w:t>
+      </w:r>
+      <w:r>
+        <w:t xml:space="preserve"> data annotation means any logged in user</w:t>
+      </w:r>
+      <w:r>
+        <w:t xml:space="preserve"> (authenticated)</w:t>
+      </w:r>
+      <w:r>
+        <w:t xml:space="preserve"> can use it</w:t>
+      </w:r>
+      <w:r>
+        <w:t>.</w:t>
+      </w:r>
+    </w:p>
+    <w:p>
+      <w:r>
+        <w:t xml:space="preserve">More specific (action) overrides less specific (controller). </w:t>
+      </w:r>
+    </w:p>
+    <w:p>
+      <w:r>
+        <w:t>Add controller just for authentication (empty, named account controller)</w:t>
+      </w:r>
+      <w:r>
+        <w:t>.</w:t>
+      </w:r>
+      <w:r>
+        <w:t xml:space="preserve"> Create </w:t>
+      </w:r>
+      <w:r>
+        <w:t>constructor.</w:t>
+      </w:r>
+    </w:p>
+    <w:p/>
+    <w:p>
+      <w:r>
+        <w:t>Delete cookie by setting it to empty string.</w:t>
+      </w:r>
+      <w:r>
+        <w:t xml:space="preserve"> </w:t>
+      </w:r>
+    </w:p>
+    <w:p/>
+    <w:p/>
+    <w:p>
+      <w:r>
+        <w:t xml:space="preserve">Account controller needs </w:t>
+      </w:r>
+      <w:r>
+        <w:t>L</w:t>
+      </w:r>
+      <w:r>
+        <w:t>ogin page, Logout (HTTP post … or get), and Register.</w:t>
+      </w:r>
+    </w:p>
+    <w:p>
+      <w:r>
+        <w:t xml:space="preserve">Can use Models folder for </w:t>
+      </w:r>
+      <w:proofErr w:type="spellStart"/>
+      <w:r>
+        <w:t>viewModels</w:t>
+      </w:r>
+      <w:proofErr w:type="spellEnd"/>
+      <w:r>
+        <w:t xml:space="preserve"> and make an </w:t>
+      </w:r>
+      <w:proofErr w:type="spellStart"/>
+      <w:r>
+        <w:t>APImodels</w:t>
+      </w:r>
+      <w:proofErr w:type="spellEnd"/>
+      <w:r>
+        <w:t xml:space="preserve"> folder. </w:t>
+      </w:r>
+      <w:r>
+        <w:t xml:space="preserve">Separate </w:t>
+      </w:r>
+      <w:proofErr w:type="spellStart"/>
+      <w:r>
+        <w:t>viewmodel</w:t>
+      </w:r>
+      <w:proofErr w:type="spellEnd"/>
+      <w:r>
+        <w:t xml:space="preserve"> for annotations is good idea. </w:t>
+      </w:r>
+    </w:p>
+    <w:p>
+      <w:r>
+        <w:t>Generate View Create template for login model.</w:t>
+      </w:r>
+      <w:r>
+        <w:t xml:space="preserve"> Change "Create" to "Login".</w:t>
+      </w:r>
+    </w:p>
+    <w:p>
+      <w:pPr>
+        <w:rPr>
+          <w:sz w:val="20"/>
+          <w:szCs w:val="20"/>
+        </w:rPr>
+      </w:pPr>
+      <w:r>
+        <w:t xml:space="preserve">For login, check model state (return info). Else  </w:t>
+      </w:r>
+      <w:r>
+        <w:rPr>
+          <w:sz w:val="20"/>
+          <w:szCs w:val="20"/>
+        </w:rPr>
+        <w:t xml:space="preserve">[Add cookie to Response to browser. </w:t>
+      </w:r>
+    </w:p>
+    <w:p>
+      <w:pPr>
+        <w:rPr>
+          <w:sz w:val="20"/>
+          <w:szCs w:val="20"/>
+        </w:rPr>
+      </w:pPr>
+      <w:r>
+        <w:rPr>
+          <w:sz w:val="20"/>
+          <w:szCs w:val="20"/>
+        </w:rPr>
+        <w:t xml:space="preserve">If browser sends cookie, needs to copy them onto http client to send to </w:t>
+      </w:r>
+      <w:proofErr w:type="spellStart"/>
+      <w:r>
+        <w:rPr>
+          <w:sz w:val="20"/>
+          <w:szCs w:val="20"/>
+        </w:rPr>
+        <w:t>api</w:t>
+      </w:r>
+      <w:proofErr w:type="spellEnd"/>
+      <w:r>
+        <w:rPr>
+          <w:sz w:val="20"/>
+          <w:szCs w:val="20"/>
+        </w:rPr>
+        <w:t>. ]</w:t>
+      </w:r>
+      <w:r>
+        <w:rPr>
+          <w:sz w:val="20"/>
+          <w:szCs w:val="20"/>
+        </w:rPr>
+        <w:t xml:space="preserve">  </w:t>
+      </w:r>
+      <w:r>
+        <w:rPr>
+          <w:b/>
+        </w:rPr>
+        <w:t>Nick said to copy his code!</w:t>
+      </w:r>
+      <w:r>
+        <w:rPr>
+          <w:sz w:val="20"/>
+          <w:szCs w:val="20"/>
+        </w:rPr>
+        <w:t xml:space="preserve"> </w:t>
+      </w:r>
+    </w:p>
+    <w:p>
+      <w:proofErr w:type="spellStart"/>
+      <w:r>
+        <w:t>AServiceController</w:t>
+      </w:r>
+      <w:proofErr w:type="spellEnd"/>
+      <w:r>
+        <w:t xml:space="preserve"> should inherit from Controller. Receive an http client from dependency injection, and URL and </w:t>
+      </w:r>
+      <w:proofErr w:type="spellStart"/>
+      <w:r>
+        <w:t>cookiename</w:t>
+      </w:r>
+      <w:proofErr w:type="spellEnd"/>
+      <w:r>
+        <w:t xml:space="preserve">. </w:t>
+      </w:r>
+    </w:p>
+    <w:p>
+      <w:r>
+        <w:t>Add Json for convert.</w:t>
+      </w:r>
+    </w:p>
+    <w:p>
+      <w:r>
+        <w:t xml:space="preserve">public </w:t>
+      </w:r>
+      <w:proofErr w:type="spellStart"/>
+      <w:r>
+        <w:t>HttpRequestMessage</w:t>
+      </w:r>
+      <w:proofErr w:type="spellEnd"/>
+      <w:r>
+        <w:t xml:space="preserve"> </w:t>
+      </w:r>
+      <w:proofErr w:type="spellStart"/>
+      <w:r>
+        <w:t>CreateRequestToService</w:t>
+      </w:r>
+      <w:proofErr w:type="spellEnd"/>
+      <w:r>
+        <w:t xml:space="preserve"> (</w:t>
+      </w:r>
+      <w:proofErr w:type="spellStart"/>
+      <w:r>
+        <w:t>HttpMethod</w:t>
+      </w:r>
+      <w:proofErr w:type="spellEnd"/>
+      <w:r>
+        <w:t xml:space="preserve"> method, string </w:t>
+      </w:r>
+      <w:proofErr w:type="spellStart"/>
+      <w:r>
+        <w:t>relativeUrl</w:t>
+      </w:r>
+      <w:proofErr w:type="spellEnd"/>
+      <w:r>
+        <w:t>, object body = null)</w:t>
+      </w:r>
+    </w:p>
+    <w:p>
+      <w:r>
+        <w:t xml:space="preserve">Will do all the work </w:t>
+      </w:r>
+      <w:r>
+        <w:t xml:space="preserve">for the controller </w:t>
+      </w:r>
+      <w:r>
+        <w:t>of</w:t>
+      </w:r>
+      <w:r>
+        <w:t xml:space="preserve"> creating the</w:t>
+      </w:r>
+      <w:r>
+        <w:t xml:space="preserve"> </w:t>
+      </w:r>
+      <w:r>
+        <w:t xml:space="preserve">request to the </w:t>
+      </w:r>
+      <w:r>
+        <w:t>API</w:t>
+      </w:r>
+      <w:r>
+        <w:t>, but not sending it.</w:t>
+      </w:r>
+    </w:p>
+    <w:p>
+      <w:proofErr w:type="spellStart"/>
+      <w:r>
+        <w:t>AccountController</w:t>
+      </w:r>
+      <w:proofErr w:type="spellEnd"/>
+      <w:r>
+        <w:t xml:space="preserve"> needs to send </w:t>
+      </w:r>
+      <w:proofErr w:type="spellStart"/>
+      <w:r>
+        <w:t>HttpClient</w:t>
+      </w:r>
+      <w:proofErr w:type="spellEnd"/>
+      <w:r>
+        <w:t xml:space="preserve"> and </w:t>
+      </w:r>
+      <w:proofErr w:type="spellStart"/>
+      <w:r>
+        <w:t>IConfiguration</w:t>
+      </w:r>
+      <w:proofErr w:type="spellEnd"/>
+      <w:r>
+        <w:t xml:space="preserve"> to parent </w:t>
+      </w:r>
+      <w:proofErr w:type="spellStart"/>
+      <w:r>
+        <w:t>AServiceController</w:t>
+      </w:r>
+      <w:proofErr w:type="spellEnd"/>
+      <w:r>
+        <w:t xml:space="preserve">, do so using constructor. </w:t>
+      </w:r>
+      <w:r>
+        <w:t xml:space="preserve">Calls above </w:t>
+      </w:r>
+      <w:r>
+        <w:t xml:space="preserve">request </w:t>
+      </w:r>
+      <w:r>
+        <w:t>method</w:t>
+      </w:r>
+      <w:r>
+        <w:t xml:space="preserve"> and sends to </w:t>
+      </w:r>
+      <w:proofErr w:type="spellStart"/>
+      <w:r>
+        <w:t>httpclient</w:t>
+      </w:r>
+      <w:proofErr w:type="spellEnd"/>
+      <w:r>
+        <w:t xml:space="preserve">. Add any errors to </w:t>
+      </w:r>
+      <w:r>
+        <w:lastRenderedPageBreak/>
+        <w:t>model state</w:t>
+      </w:r>
+      <w:r>
+        <w:t xml:space="preserve"> and return</w:t>
+      </w:r>
+      <w:r>
+        <w:t xml:space="preserve">. Otherwise, </w:t>
+      </w:r>
+      <w:r>
+        <w:t>try to pass</w:t>
+      </w:r>
+      <w:r>
+        <w:t xml:space="preserve"> cookies to client (</w:t>
+      </w:r>
+      <w:r>
+        <w:t xml:space="preserve">by using another of nick's </w:t>
+      </w:r>
+      <w:r>
+        <w:t>method</w:t>
+      </w:r>
+      <w:r>
+        <w:t>s</w:t>
+      </w:r>
+      <w:r>
+        <w:t>)</w:t>
+      </w:r>
+      <w:r>
+        <w:t>, if fail respond with error</w:t>
+      </w:r>
+      <w:r>
+        <w:t>.</w:t>
+      </w:r>
+      <w:r>
+        <w:t xml:space="preserve"> Then, </w:t>
+      </w:r>
+      <w:r>
+        <w:t xml:space="preserve">you've succeeded, so </w:t>
+      </w:r>
+      <w:r>
+        <w:t xml:space="preserve">redirect appropriately. </w:t>
+      </w:r>
+    </w:p>
+    <w:p>
+      <w:r>
+        <w:t>Similar for other controllers</w:t>
+      </w:r>
+      <w:r>
+        <w:t>,</w:t>
+      </w:r>
+      <w:r>
+        <w:t xml:space="preserve"> with appropriate</w:t>
+      </w:r>
+      <w:r>
+        <w:t xml:space="preserve"> </w:t>
+      </w:r>
+      <w:proofErr w:type="spellStart"/>
+      <w:r>
+        <w:t>httpmethods</w:t>
+      </w:r>
+      <w:proofErr w:type="spellEnd"/>
+      <w:r>
+        <w:t>.</w:t>
+      </w:r>
+    </w:p>
+    <w:p/>
+    <w:p>
+      <w:r>
+        <w:t xml:space="preserve">Add </w:t>
+      </w:r>
+      <w:proofErr w:type="spellStart"/>
+      <w:r>
+        <w:t>HttpClient</w:t>
+      </w:r>
+      <w:proofErr w:type="spellEnd"/>
+      <w:r>
+        <w:t xml:space="preserve"> to </w:t>
+      </w:r>
+      <w:r>
+        <w:t>S</w:t>
+      </w:r>
+      <w:r>
+        <w:t>tartup as singleton</w:t>
+      </w:r>
+      <w:r>
+        <w:t xml:space="preserve"> (</w:t>
+      </w:r>
+      <w:r>
+        <w:t>otherwise memory leak?)</w:t>
+      </w:r>
+      <w:r>
+        <w:t>, for needed dependency injection.</w:t>
+      </w:r>
+    </w:p>
+    <w:p/>
+    <w:p>
+      <w:proofErr w:type="spellStart"/>
+      <w:r>
+        <w:t>Appsetting</w:t>
+      </w:r>
+      <w:proofErr w:type="spellEnd"/>
+      <w:r>
+        <w:t xml:space="preserve"> should have non-secret information, such as correct </w:t>
+      </w:r>
+      <w:proofErr w:type="spellStart"/>
+      <w:r>
+        <w:t>serviceurl</w:t>
+      </w:r>
+      <w:proofErr w:type="spellEnd"/>
+      <w:r>
+        <w:t>. Overriding for development or not?</w:t>
+      </w:r>
+    </w:p>
+    <w:p/>
+    <w:p>
+      <w:r>
+        <w:t xml:space="preserve">Claims: </w:t>
+      </w:r>
+      <w:r>
+        <w:t xml:space="preserve">General purpose auth. </w:t>
+      </w:r>
+      <w:r>
+        <w:t>Key-value pair. (has username, which is this, etc.) Authorization evaluates claims</w:t>
+      </w:r>
+      <w:r>
+        <w:t xml:space="preserve"> against something</w:t>
+      </w:r>
+      <w:r>
+        <w:t>.</w:t>
+      </w:r>
+    </w:p>
+    <w:p>
+      <w:r>
+        <w:t xml:space="preserve">Roles: What we're using. Roles has a many-to-many relationship with users. Can check user's role for authorization. </w:t>
+      </w:r>
+      <w:r>
+        <w:t xml:space="preserve"> </w:t>
+      </w:r>
+    </w:p>
+    <w:p/>
+    <w:p>
+      <w:r>
+        <w:t xml:space="preserve">Add </w:t>
+      </w:r>
+      <w:proofErr w:type="spellStart"/>
+      <w:r>
+        <w:t>RoleManager</w:t>
+      </w:r>
+      <w:proofErr w:type="spellEnd"/>
+      <w:r>
+        <w:t>&lt;</w:t>
+      </w:r>
+      <w:proofErr w:type="spellStart"/>
+      <w:r>
+        <w:t>IdentityRole</w:t>
+      </w:r>
+      <w:proofErr w:type="spellEnd"/>
+      <w:r>
+        <w:t xml:space="preserve">&gt; to controller. </w:t>
+      </w:r>
+    </w:p>
+    <w:p>
+      <w:r>
+        <w:t>Make sure role exists with</w:t>
+      </w:r>
+    </w:p>
+    <w:p>
+      <w:r>
+        <w:t xml:space="preserve">if(!await </w:t>
+      </w:r>
+      <w:proofErr w:type="spellStart"/>
+      <w:r>
+        <w:t>RoleManager.RoleExistsAsync</w:t>
+      </w:r>
+      <w:proofErr w:type="spellEnd"/>
+      <w:r>
+        <w:t>("</w:t>
+      </w:r>
+      <w:r>
+        <w:rPr>
+          <w:i/>
+        </w:rPr>
+        <w:t>name</w:t>
+      </w:r>
+      <w:r>
+        <w:t xml:space="preserve">")) {var role = new </w:t>
+      </w:r>
+      <w:proofErr w:type="spellStart"/>
+      <w:r>
+        <w:t>IdentityRole</w:t>
+      </w:r>
+      <w:proofErr w:type="spellEnd"/>
+      <w:r>
+        <w:t xml:space="preserve">("admin"); var result2 = await </w:t>
+      </w:r>
+      <w:proofErr w:type="spellStart"/>
+      <w:r>
+        <w:t>RoleManager.CreateAsync</w:t>
+      </w:r>
+      <w:proofErr w:type="spellEnd"/>
+      <w:r>
+        <w:t xml:space="preserve">(role); if(!result2){return </w:t>
+      </w:r>
+      <w:proofErr w:type="spellStart"/>
+      <w:r>
+        <w:t>StatusCode</w:t>
+      </w:r>
+      <w:proofErr w:type="spellEnd"/>
+      <w:r>
+        <w:t>(StatusCodes.Status500InternalServerError, "failed to create role"); }}</w:t>
+      </w:r>
+    </w:p>
+    <w:p>
+      <w:r>
+        <w:t>in the register method ? (partial fail. user registered, but desired role not created)</w:t>
+      </w:r>
+    </w:p>
+    <w:p/>
+    <w:p>
+      <w:r>
+        <w:t>On</w:t>
+      </w:r>
+      <w:r>
+        <w:t xml:space="preserve"> API, can authorize with specific roles. [Authorize(Roles = "name")].</w:t>
+      </w:r>
+    </w:p>
+    <w:p>
+      <w:r>
+        <w:t xml:space="preserve">Need to change cookie configuration to change </w:t>
+      </w:r>
+      <w:proofErr w:type="spellStart"/>
+      <w:r>
+        <w:t>OnRedirectToAccessDenied</w:t>
+      </w:r>
+      <w:proofErr w:type="spellEnd"/>
+      <w:r>
+        <w:t xml:space="preserve"> to return Status403</w:t>
+      </w:r>
+      <w:r>
+        <w:t>Forbidden</w:t>
+      </w:r>
+      <w:r>
+        <w:t xml:space="preserve">. </w:t>
+      </w:r>
+    </w:p>
+    <w:p>
+      <w:r>
+        <w:t>If we don</w:t>
+      </w:r>
+      <w:r>
+        <w:t>'t</w:t>
+      </w:r>
+      <w:r>
+        <w:t xml:space="preserve"> want to use Authorized data annotation, we have </w:t>
+      </w:r>
+      <w:proofErr w:type="spellStart"/>
+      <w:r>
+        <w:t>User.Identity.IsAuthenticated</w:t>
+      </w:r>
+      <w:proofErr w:type="spellEnd"/>
+      <w:r>
+        <w:t xml:space="preserve">; , </w:t>
+      </w:r>
+    </w:p>
+    <w:p>
+      <w:proofErr w:type="spellStart"/>
+      <w:r>
+        <w:t>User.IsInRole</w:t>
+      </w:r>
+      <w:proofErr w:type="spellEnd"/>
+      <w:r>
+        <w:t xml:space="preserve">("name"); , </w:t>
+      </w:r>
+      <w:proofErr w:type="spellStart"/>
+      <w:r>
+        <w:t>User.Identity.Name</w:t>
+      </w:r>
+      <w:proofErr w:type="spellEnd"/>
+      <w:r>
+        <w:t>;</w:t>
+      </w:r>
+    </w:p>
+    <w:p>
+      <w:r>
+        <w:t xml:space="preserve">In MVC, class for </w:t>
+      </w:r>
+      <w:proofErr w:type="spellStart"/>
+      <w:r>
+        <w:t>accountdetails</w:t>
+      </w:r>
+      <w:proofErr w:type="spellEnd"/>
+      <w:r>
+        <w:t>:</w:t>
+      </w:r>
+      <w:r>
+        <w:t xml:space="preserve"> </w:t>
+      </w:r>
+      <w:r>
+        <w:t xml:space="preserve">bool </w:t>
+      </w:r>
+      <w:proofErr w:type="spellStart"/>
+      <w:r>
+        <w:t>IsAuthenticated</w:t>
+      </w:r>
+      <w:proofErr w:type="spellEnd"/>
+      <w:r>
+        <w:t xml:space="preserve">, </w:t>
+      </w:r>
+      <w:r>
+        <w:t xml:space="preserve">string </w:t>
+      </w:r>
+      <w:r>
+        <w:t xml:space="preserve">username, </w:t>
+      </w:r>
+      <w:proofErr w:type="spellStart"/>
+      <w:r>
+        <w:t>IEnumerable</w:t>
+      </w:r>
+      <w:proofErr w:type="spellEnd"/>
+      <w:r>
+        <w:t xml:space="preserve">&lt;string&gt; </w:t>
+      </w:r>
+      <w:r>
+        <w:t>roles</w:t>
+      </w:r>
+      <w:r>
+        <w:t>. and endpoint. Can apply global filter to every action to get details.</w:t>
+      </w:r>
+    </w:p>
+    <w:p>
+      <w:proofErr w:type="spellStart"/>
+      <w:r>
+        <w:t>IsAuthenticated</w:t>
+      </w:r>
+      <w:proofErr w:type="spellEnd"/>
+      <w:r>
+        <w:t xml:space="preserve"> = </w:t>
+      </w:r>
+      <w:proofErr w:type="spellStart"/>
+      <w:r>
+        <w:t>User.Identity.IsAuthenticated</w:t>
+      </w:r>
+      <w:proofErr w:type="spellEnd"/>
+      <w:r>
+        <w:t xml:space="preserve">, username = </w:t>
+      </w:r>
+      <w:proofErr w:type="spellStart"/>
+      <w:r>
+        <w:t>User.Identity.Name</w:t>
+      </w:r>
+      <w:proofErr w:type="spellEnd"/>
+      <w:r>
+        <w:t>, roles = ???</w:t>
+      </w:r>
+    </w:p>
+    <w:p/>
+    <w:p>
+      <w:r>
+        <w:t xml:space="preserve">Add class </w:t>
+      </w:r>
+      <w:proofErr w:type="spellStart"/>
+      <w:r>
+        <w:t>GetAccountDetailsFilter</w:t>
+      </w:r>
+      <w:proofErr w:type="spellEnd"/>
+      <w:r>
+        <w:t xml:space="preserve"> : </w:t>
+      </w:r>
+      <w:proofErr w:type="spellStart"/>
+      <w:r>
+        <w:t>IAsyncActionFilter</w:t>
+      </w:r>
+      <w:proofErr w:type="spellEnd"/>
+      <w:r>
+        <w:t>.</w:t>
+      </w:r>
+    </w:p>
+    <w:p>
+      <w:r>
+        <w:t xml:space="preserve">Inside can have async method (pre-action filter) with the action context and delegate: </w:t>
+      </w:r>
+    </w:p>
+    <w:p>
+      <w:r>
+        <w:t xml:space="preserve">public async Task </w:t>
+      </w:r>
+      <w:proofErr w:type="spellStart"/>
+      <w:r>
+        <w:t>OnActionExecutionAsync</w:t>
+      </w:r>
+      <w:proofErr w:type="spellEnd"/>
+      <w:r>
+        <w:t>(</w:t>
+      </w:r>
+      <w:proofErr w:type="spellStart"/>
+      <w:r>
+        <w:t>ActionExecutingContext</w:t>
+      </w:r>
+      <w:proofErr w:type="spellEnd"/>
+      <w:r>
+        <w:t xml:space="preserve"> context, </w:t>
+      </w:r>
+      <w:proofErr w:type="spellStart"/>
+      <w:r>
+        <w:t>ActionExecutionDelegate</w:t>
+      </w:r>
+      <w:proofErr w:type="spellEnd"/>
+      <w:r>
+        <w:t xml:space="preserve"> next){}</w:t>
+      </w:r>
+    </w:p>
+    <w:p/>
+    <w:p>
+      <w:r>
+        <w:t>Add the filter to Startup:</w:t>
+      </w:r>
+    </w:p>
+    <w:p/>
+    <w:p/>
+    <w:p>
+      <w:r>
+        <w:t>View? can hide options client-side based on role.</w:t>
+      </w:r>
+    </w:p>
+    <w:p>
+      <w:r>
+        <w:t>Server still needs to verify.</w:t>
+      </w:r>
+    </w:p>
+    <w:p/>
+    <w:p/>
+    <w:p>
+      <w:r>
+        <w:lastRenderedPageBreak/>
+        <w:t>Java</w:t>
+      </w:r>
+      <w:r>
+        <w:t>S</w:t>
+      </w:r>
+      <w:r>
+        <w:t>cript</w:t>
+      </w:r>
+    </w:p>
+    <w:p>
+      <w:r>
+        <w:t>ECMA, with cooperation from all major vendors, has standardized JavaScript, called ECMAScript. Version 5 (ES5) is the modern baseline, what all decent browsers support.</w:t>
+      </w:r>
+    </w:p>
+    <w:p>
+      <w:r>
+        <w:t>ES6 (aka ES2015), then ES2016 (ES7). Standard is ahead of browsers!</w:t>
+      </w:r>
+    </w:p>
+    <w:p>
+      <w:r>
+        <w:t xml:space="preserve">Web developers use the subset of ES6 that all browsers support. </w:t>
+      </w:r>
+    </w:p>
+    <w:p>
+      <w:r>
+        <w:t>JavaScript is dynamically typed. Variables are not locked to a given type. JS has types (Actual objects have types)</w:t>
+      </w:r>
+      <w:r>
+        <w:t>.</w:t>
+      </w:r>
+    </w:p>
+    <w:p/>
+    <w:p>
+      <w:r>
+        <w:t>JS can use browser console with console.log();</w:t>
+      </w:r>
+    </w:p>
+    <w:p/>
+    <w:p>
+      <w:r>
+        <w:t>Declare variable with let. Ex: let x;</w:t>
+      </w:r>
+    </w:p>
+    <w:p/>
+    <w:p>
+      <w:r>
+        <w:t>Can assign a variable as undefined. Ex: x = undefined;</w:t>
+      </w:r>
+    </w:p>
+    <w:p>
+      <w:r>
+        <w:t>Has "undefined" type and value.</w:t>
+      </w:r>
+    </w:p>
+    <w:p/>
+    <w:p>
+      <w:r>
+        <w:t xml:space="preserve">Number: A 64-bit IEEE floating-point number. Has whole numbers, decimals, negatives, and Infinity. and -Infinity. (Dividing by zero gives infinity.) </w:t>
+      </w:r>
+      <w:proofErr w:type="spellStart"/>
+      <w:r>
+        <w:t>NaN</w:t>
+      </w:r>
+      <w:proofErr w:type="spellEnd"/>
+      <w:r>
+        <w:t xml:space="preserve">, which is Not a Number. (Instead of giving error, will get value </w:t>
+      </w:r>
+      <w:proofErr w:type="spellStart"/>
+      <w:r>
+        <w:t>NaN</w:t>
+      </w:r>
+      <w:proofErr w:type="spellEnd"/>
+      <w:r>
+        <w:t xml:space="preserve">.) Is infectious (further operations will get </w:t>
+      </w:r>
+      <w:proofErr w:type="spellStart"/>
+      <w:r>
+        <w:t>NaN</w:t>
+      </w:r>
+      <w:proofErr w:type="spellEnd"/>
+      <w:r>
+        <w:t>).</w:t>
+      </w:r>
+    </w:p>
+    <w:p/>
+    <w:p>
+      <w:r>
+        <w:t>String: In either double or single quotes. Can use the other version of quote as a literal inside. Has backslash to escape.</w:t>
+      </w:r>
+    </w:p>
+    <w:p/>
+    <w:p>
+      <w:r>
+        <w:t>Boolean: x=true; x=false; x = (3==3); etc.</w:t>
+      </w:r>
+      <w:r>
+        <w:tab/>
+        <w:t>All comparison operators the same.</w:t>
+      </w:r>
+    </w:p>
+    <w:p/>
+    <w:p>
+      <w:r>
+        <w:t>Object: Declare object that is not based on class using braces. Ex: x = {}</w:t>
+      </w:r>
+      <w:r>
+        <w:t>; //object literal</w:t>
+      </w:r>
+    </w:p>
+    <w:p>
+      <w:r>
+        <w:t>Can assign an object. Ex: x = console;</w:t>
+      </w:r>
+    </w:p>
+    <w:p>
+      <w:r>
+        <w:t xml:space="preserve">Can give properties in declaration. Ex: x = {"name": "Nick", age: 26}; //see that it doesn't need the quotes, used to add whitespace? </w:t>
+      </w:r>
+    </w:p>
+    <w:p>
+      <w:r>
+        <w:t xml:space="preserve">Can add properties to object after declaration. Ex: </w:t>
+      </w:r>
+      <w:proofErr w:type="spellStart"/>
+      <w:r>
+        <w:t>x.newprop</w:t>
+      </w:r>
+      <w:proofErr w:type="spellEnd"/>
+      <w:r>
+        <w:t xml:space="preserve"> = 123;</w:t>
+      </w:r>
+    </w:p>
+    <w:p>
+      <w:r>
+        <w:t xml:space="preserve">Accessing property that doesn't exist does not throw error, adds </w:t>
+      </w:r>
+      <w:r>
+        <w:t>it.</w:t>
+      </w:r>
+    </w:p>
+    <w:p>
+      <w:r>
+        <w:t>A</w:t>
+      </w:r>
+      <w:r>
+        <w:t>rrays are just objects.</w:t>
+      </w:r>
+    </w:p>
+    <w:p/>
+    <w:p>
+      <w:r>
+        <w:t xml:space="preserve">Null: Is a type. Has value null. </w:t>
+      </w:r>
+      <w:proofErr w:type="spellStart"/>
+      <w:r>
+        <w:t>typeof</w:t>
+      </w:r>
+      <w:proofErr w:type="spellEnd"/>
+      <w:r>
+        <w:t xml:space="preserve"> null is object! Null used to indicate absence of a value.</w:t>
+      </w:r>
+    </w:p>
+    <w:p/>
+    <w:p>
+      <w:r>
+        <w:t xml:space="preserve">Function: Similar to C# delegate/lambda. </w:t>
+      </w:r>
+      <w:r>
+        <w:t xml:space="preserve">Are basically type object, but </w:t>
+      </w:r>
+      <w:proofErr w:type="spellStart"/>
+      <w:r>
+        <w:t>typeof</w:t>
+      </w:r>
+      <w:proofErr w:type="spellEnd"/>
+      <w:r>
+        <w:t xml:space="preserve"> says differently.</w:t>
+      </w:r>
+    </w:p>
+    <w:p>
+      <w:r>
+        <w:t>Ex: x = function(x) {return x+2;}</w:t>
+      </w:r>
+    </w:p>
+    <w:p/>
+    <w:p>
+      <w:r>
+        <w:t xml:space="preserve">ES6 added a new type called symbol. </w:t>
+      </w:r>
+    </w:p>
+    <w:p>
+      <w:r>
+        <w:t xml:space="preserve">7 types: String, number, </w:t>
+      </w:r>
+      <w:proofErr w:type="spellStart"/>
+      <w:r>
+        <w:t>boolean</w:t>
+      </w:r>
+      <w:proofErr w:type="spellEnd"/>
+      <w:r>
+        <w:t xml:space="preserve">, </w:t>
+      </w:r>
+      <w:r>
+        <w:tab/>
+        <w:t xml:space="preserve">null, undefined, </w:t>
+      </w:r>
+      <w:r>
+        <w:tab/>
+        <w:t xml:space="preserve">object,  </w:t>
+      </w:r>
+      <w:r>
+        <w:tab/>
+        <w:t>and symbol.</w:t>
+      </w:r>
+    </w:p>
+    <w:p/>
+    <w:p>
+      <w:r>
+        <w:t>Can declare function</w:t>
+      </w:r>
+      <w:r>
+        <w:t>, but don't declare parameter or return type. No return type = undefined.</w:t>
+      </w:r>
+    </w:p>
+    <w:p>
+      <w:r>
+        <w:t xml:space="preserve">Ex: function </w:t>
+      </w:r>
+      <w:proofErr w:type="spellStart"/>
+      <w:r>
+        <w:t>printName</w:t>
+      </w:r>
+      <w:proofErr w:type="spellEnd"/>
+      <w:r>
+        <w:t>(name) { console.log(name); }</w:t>
+      </w:r>
+    </w:p>
+    <w:p>
+      <w:r>
+        <w:t>Function Expression to do same thing.</w:t>
+      </w:r>
+    </w:p>
+    <w:p>
+      <w:r>
+        <w:lastRenderedPageBreak/>
+        <w:t>Ex: let printName2 = function (name) {console.log(name);};</w:t>
+      </w:r>
+    </w:p>
+    <w:p>
+      <w:r>
+        <w:t>ES6 has lambda functions, called Arrow Functions. Can do same thing.</w:t>
+      </w:r>
+    </w:p>
+    <w:p>
+      <w:r>
+        <w:t>Ex: let printName3 = name =&gt; {console.log(name);};</w:t>
+      </w:r>
+    </w:p>
+    <w:p/>
+    <w:p>
+      <w:r>
+        <w:t>Control statements</w:t>
+      </w:r>
+      <w:r>
+        <w:t>:</w:t>
+      </w:r>
+    </w:p>
+    <w:p>
+      <w:r>
+        <w:t xml:space="preserve">Has </w:t>
+      </w:r>
+      <w:proofErr w:type="spellStart"/>
+      <w:r>
+        <w:t>if</w:t>
+      </w:r>
+      <w:proofErr w:type="spellEnd"/>
+      <w:r>
+        <w:t>, else if, else. Has for loops. Has while and do-while loops. Has switch statements.</w:t>
+      </w:r>
+    </w:p>
+    <w:p>
+      <w:r>
+        <w:t>Ha</w:t>
+      </w:r>
+      <w:r>
+        <w:t>s</w:t>
+      </w:r>
+      <w:r>
+        <w:t xml:space="preserve"> operators (==, !=, &lt;=, &amp;&amp;, ||</w:t>
+      </w:r>
+      <w:r>
+        <w:t xml:space="preserve"> </w:t>
+      </w:r>
+      <w:r>
+        <w:t>).</w:t>
+      </w:r>
+    </w:p>
+    <w:p/>
+    <w:p>
+      <w:r>
+        <w:t xml:space="preserve">Has </w:t>
+      </w:r>
+      <w:r>
+        <w:t>debugger breakpoints</w:t>
+      </w:r>
+      <w:r>
+        <w:t xml:space="preserve">. </w:t>
+      </w:r>
+      <w:r>
+        <w:t>Opens up debugger in sources in browser.</w:t>
+      </w:r>
+    </w:p>
+    <w:p/>
+    <w:p>
+      <w:r>
+        <w:t>Extra arguments are silently discarded</w:t>
+      </w:r>
+      <w:r>
+        <w:t>!</w:t>
+      </w:r>
+    </w:p>
+    <w:p>
+      <w:r>
+        <w:t>Not enough arguments? Unprovided arguments become undefined</w:t>
+      </w:r>
+      <w:r>
+        <w:t>!</w:t>
+      </w:r>
+    </w:p>
+    <w:p/>
+    <w:p>
+      <w:r>
+        <w:t xml:space="preserve">'use strict'; Is opt-in to strict mode, which fixes some bad historical behavior. (didn't want to break </w:t>
+      </w:r>
+      <w:r>
+        <w:t>backwards compatibility</w:t>
+      </w:r>
+      <w:r>
+        <w:t>)</w:t>
+      </w:r>
+    </w:p>
+    <w:p>
+      <w:r>
+        <w:t xml:space="preserve">Undeclared variables became </w:t>
+      </w:r>
+      <w:proofErr w:type="spellStart"/>
+      <w:r>
+        <w:t>ReferenceError</w:t>
+      </w:r>
+      <w:proofErr w:type="spellEnd"/>
+      <w:r>
+        <w:t>. Some old silent errors became thrown errors.</w:t>
+      </w:r>
+    </w:p>
+    <w:p/>
+    <w:p>
+      <w:r>
+        <w:t>Before ES6, we had two scopes, global and function scope. (Doesn't have block scope, so can use variables outside their declared block {brackets}.</w:t>
+      </w:r>
+    </w:p>
+    <w:p/>
+    <w:p>
+      <w:r>
+        <w:t xml:space="preserve">In ES6, adds let. Let has block scope! </w:t>
+      </w:r>
+    </w:p>
+    <w:p>
+      <w:r>
+        <w:t xml:space="preserve">(var has </w:t>
+      </w:r>
+      <w:r>
+        <w:t>"</w:t>
+      </w:r>
+      <w:r>
+        <w:t>ho</w:t>
+      </w:r>
+      <w:r>
+        <w:t>isting" behavior": declarations were effectively moved to top, so not a reference error to use the variable before it has been declared, just undefined from not being assigned.)</w:t>
+      </w:r>
+    </w:p>
+    <w:p>
+      <w:r>
+        <w:t xml:space="preserve">Also added const. Similar to let but cannot change value after assigning; Throws </w:t>
+      </w:r>
+      <w:proofErr w:type="spellStart"/>
+      <w:r>
+        <w:t>TypeError</w:t>
+      </w:r>
+      <w:proofErr w:type="spellEnd"/>
+      <w:r>
+        <w:t>!</w:t>
+      </w:r>
+    </w:p>
+    <w:p/>
+    <w:p>
+      <w:r>
+        <w:t>Has try, catch, and throwing errors.</w:t>
+      </w:r>
+    </w:p>
+    <w:p/>
+    <w:p>
+      <w:r>
+        <w:t>Has for of instead of foreach loop. Ex: for</w:t>
+      </w:r>
+    </w:p>
+    <w:p/>
+    <w:p>
+      <w:r>
+        <w:t>JavaScript is interpreted. Runs the source code line by line directly. (Able to get new lines of code while running and handle it. ) Can do just in time compilation of some kind ( for optimization?). Can write ES6, ES2016, ES2018, etc. and compile down to ES5</w:t>
+      </w:r>
+      <w:r>
+        <w:t>; Babel does this</w:t>
+      </w:r>
+      <w:r>
+        <w:t xml:space="preserve">. </w:t>
+      </w:r>
+    </w:p>
+    <w:p/>
+    <w:p>
+      <w:r>
+        <w:t>String Interpolation (Template literals): ` around the whole thing and ${</w:t>
+      </w:r>
+      <w:r>
+        <w:rPr>
+          <w:i/>
+        </w:rPr>
+        <w:t>variable</w:t>
+      </w:r>
+      <w:r>
+        <w:t>}.</w:t>
+      </w:r>
+    </w:p>
+    <w:p>
+      <w:r>
+        <w:t xml:space="preserve">` allows multiple lines as the same string. </w:t>
+      </w:r>
+    </w:p>
+    <w:p/>
+    <w:p>
+      <w:r>
+        <w:t>Loose Equality vs Strict Equality, == vs === (2 vs 3 equal signs)</w:t>
+      </w:r>
+    </w:p>
+    <w:p>
+      <w:r>
+        <w:t xml:space="preserve">Number 1 compared to string '1' is true. True compared to '1' is true. [1] == 1 is also true. </w:t>
+      </w:r>
+    </w:p>
+    <w:p>
+      <w:r>
+        <w:t xml:space="preserve">This is due to == using type coercion (comparing value without type). </w:t>
+      </w:r>
+    </w:p>
+    <w:p>
+      <w:r>
+        <w:t xml:space="preserve">To do both, use ===. Values of different types will never be equal with </w:t>
+      </w:r>
+      <w:r>
+        <w:t>t</w:t>
+      </w:r>
+      <w:r>
+        <w:t xml:space="preserve">riple </w:t>
+      </w:r>
+      <w:r>
+        <w:t>e</w:t>
+      </w:r>
+      <w:r>
+        <w:t>quals.</w:t>
+      </w:r>
+      <w:r>
+        <w:t xml:space="preserve"> </w:t>
+      </w:r>
+    </w:p>
+    <w:p>
+      <w:r>
+        <w:t xml:space="preserve">Note 0 === -0 is true. </w:t>
+      </w:r>
+      <w:r>
+        <w:tab/>
+      </w:r>
+      <w:r>
+        <w:t>(Always use 3</w:t>
+      </w:r>
+      <w:r>
+        <w:t xml:space="preserve"> equals</w:t>
+      </w:r>
+      <w:r>
+        <w:t>!)</w:t>
+      </w:r>
+    </w:p>
+    <w:p>
+      <w:r>
+        <w:t xml:space="preserve">Must compare against </w:t>
+      </w:r>
+      <w:proofErr w:type="spellStart"/>
+      <w:r>
+        <w:t>NaN</w:t>
+      </w:r>
+      <w:proofErr w:type="spellEnd"/>
+      <w:r>
+        <w:t xml:space="preserve"> using function </w:t>
+      </w:r>
+      <w:proofErr w:type="spellStart"/>
+      <w:r>
+        <w:t>isNaN</w:t>
+      </w:r>
+      <w:proofErr w:type="spellEnd"/>
+      <w:r>
+        <w:t>(x).</w:t>
+      </w:r>
+    </w:p>
+    <w:p/>
+    <w:p>
+      <w:r>
+        <w:lastRenderedPageBreak/>
+        <w:t>Reduce Function: Can use as functional way to sum array.</w:t>
+      </w:r>
+    </w:p>
+    <w:p/>
+    <w:p>
+      <w:r>
+        <w:t xml:space="preserve">Type coercion to Boolean happens in if condition. </w:t>
+      </w:r>
+      <w:r>
+        <w:t xml:space="preserve">Truthy evaluates to true, </w:t>
+      </w:r>
+      <w:proofErr w:type="spellStart"/>
+      <w:r>
+        <w:t>falsy</w:t>
+      </w:r>
+      <w:proofErr w:type="spellEnd"/>
+      <w:r>
+        <w:t xml:space="preserve"> to false. </w:t>
+      </w:r>
+    </w:p>
+    <w:p>
+      <w:r>
+        <w:t>Should know these!</w:t>
+      </w:r>
+    </w:p>
+    <w:p>
+      <w:proofErr w:type="spellStart"/>
+      <w:r>
+        <w:t>Falsy</w:t>
+      </w:r>
+      <w:proofErr w:type="spellEnd"/>
+      <w:r>
+        <w:t xml:space="preserve">: undefined, null, 0 and -0, </w:t>
+      </w:r>
+      <w:proofErr w:type="spellStart"/>
+      <w:r>
+        <w:t>NaN</w:t>
+      </w:r>
+      <w:proofErr w:type="spellEnd"/>
+      <w:r>
+        <w:t>, empty string</w:t>
+      </w:r>
+      <w:r>
+        <w:t>, false.</w:t>
+      </w:r>
+    </w:p>
+    <w:p>
+      <w:r>
+        <w:t xml:space="preserve">Truthy: </w:t>
+      </w:r>
+      <w:r>
+        <w:t>Everything else.</w:t>
+      </w:r>
+    </w:p>
+    <w:p/>
+    <w:p>
+      <w:r>
+        <w:t>JS has prototypal inheritance, not class-based inheritance. Object inherits from other concrete objects, called its prototype.</w:t>
+      </w:r>
+    </w:p>
+    <w:p/>
+    <w:p>
+      <w:r>
+        <w:t>In JS, "this" is special. When you call a function, it is set to the object the function was called on (left of the .</w:t>
+      </w:r>
+      <w:proofErr w:type="spellStart"/>
+      <w:r>
+        <w:rPr>
+          <w:i/>
+        </w:rPr>
+        <w:t>funcName</w:t>
+      </w:r>
+      <w:proofErr w:type="spellEnd"/>
+      <w:r>
+        <w:t xml:space="preserve"> ). Will throw error if no obj</w:t>
+      </w:r>
+      <w:r>
+        <w:t>, in strict</w:t>
+      </w:r>
+      <w:r>
+        <w:t xml:space="preserve"> (Ex: var </w:t>
+      </w:r>
+      <w:proofErr w:type="spellStart"/>
+      <w:r>
+        <w:t>func</w:t>
+      </w:r>
+      <w:proofErr w:type="spellEnd"/>
+      <w:r>
+        <w:t xml:space="preserve"> = </w:t>
+      </w:r>
+      <w:proofErr w:type="spellStart"/>
+      <w:r>
+        <w:t>obj.</w:t>
+      </w:r>
+      <w:r>
+        <w:t>f</w:t>
+      </w:r>
+      <w:r>
+        <w:t>Name</w:t>
+      </w:r>
+      <w:proofErr w:type="spellEnd"/>
+      <w:r>
+        <w:t xml:space="preserve">; </w:t>
+      </w:r>
+      <w:proofErr w:type="spellStart"/>
+      <w:r>
+        <w:t>func</w:t>
+      </w:r>
+      <w:proofErr w:type="spellEnd"/>
+      <w:r>
+        <w:t xml:space="preserve">(); ) </w:t>
+      </w:r>
+    </w:p>
+    <w:p>
+      <w:r>
+        <w:t xml:space="preserve">Exception to that is ES6 arrow functions. </w:t>
+      </w:r>
+      <w:r>
+        <w:t xml:space="preserve">It is set when the function is written and does not change. </w:t>
+      </w:r>
+      <w:r>
+        <w:t xml:space="preserve">Works like "this" in c#. </w:t>
+      </w:r>
+      <w:r>
+        <w:t>(</w:t>
+      </w:r>
+      <w:r>
+        <w:t>Thus, don't use arrow functions as methods.</w:t>
+      </w:r>
+      <w:r>
+        <w:t>?</w:t>
+      </w:r>
+      <w:r>
+        <w:t>)</w:t>
+      </w:r>
+    </w:p>
+    <w:p/>
+    <w:p>
+      <w:r>
+        <w:t xml:space="preserve">We can make new objects from a template constructor function. </w:t>
+      </w:r>
+    </w:p>
+    <w:p>
+      <w:r>
+        <w:t xml:space="preserve">Ex: function Student(name) {this.name = name; </w:t>
+      </w:r>
+      <w:proofErr w:type="spellStart"/>
+      <w:r>
+        <w:t>this.sysName</w:t>
+      </w:r>
+      <w:proofErr w:type="spellEnd"/>
+      <w:r>
+        <w:t xml:space="preserve"> = function: () {console.log(name);} }</w:t>
+      </w:r>
+      <w:r>
+        <w:tab/>
+        <w:t>var student = new Student('Nick');</w:t>
+      </w:r>
+      <w:r>
+        <w:tab/>
+      </w:r>
+    </w:p>
+    <w:p/>
+    <w:p>
+      <w:r>
+        <w:t xml:space="preserve">Inheritance: function </w:t>
+      </w:r>
+      <w:proofErr w:type="spellStart"/>
+      <w:r>
+        <w:t>StudentWithBirthday</w:t>
+      </w:r>
+      <w:proofErr w:type="spellEnd"/>
+      <w:r>
+        <w:t xml:space="preserve">(name, birthday) { </w:t>
+      </w:r>
+      <w:proofErr w:type="spellStart"/>
+      <w:r>
+        <w:t>this.__proto</w:t>
+      </w:r>
+      <w:proofErr w:type="spellEnd"/>
+      <w:r>
+        <w:t>__ = new Student(age);</w:t>
+      </w:r>
+    </w:p>
+    <w:p>
+      <w:proofErr w:type="spellStart"/>
+      <w:r>
+        <w:t>this.birthday</w:t>
+      </w:r>
+      <w:proofErr w:type="spellEnd"/>
+      <w:r>
+        <w:t xml:space="preserve"> = birthday; </w:t>
+      </w:r>
+      <w:proofErr w:type="spellStart"/>
+      <w:r>
+        <w:t>this.checkBirthday</w:t>
+      </w:r>
+      <w:proofErr w:type="spellEnd"/>
+      <w:r>
+        <w:t xml:space="preserve"> = function (date) {if(date===birthday) { console.log(true); } } }</w:t>
+      </w:r>
+    </w:p>
+    <w:p/>
+    <w:p>
+      <w:r>
+        <w:t xml:space="preserve">Every object has a base prototype object with some methods, like </w:t>
+      </w:r>
+      <w:proofErr w:type="spellStart"/>
+      <w:r>
+        <w:t>toString</w:t>
+      </w:r>
+      <w:proofErr w:type="spellEnd"/>
+      <w:r>
+        <w:t>(), etc.</w:t>
+      </w:r>
+    </w:p>
+    <w:p/>
+    <w:p>
+      <w:r>
+        <w:t xml:space="preserve">In JS, property access will look at prototype object if it is not found on the current object. </w:t>
+      </w:r>
+    </w:p>
+    <w:p/>
+    <w:p>
+      <w:r>
+        <w:t>In ES6, classes were added as "syntactic sugar" around prototypal inheritance. (Just a rewording. Interpreter still treats it the same as the old.)</w:t>
+      </w:r>
+    </w:p>
+    <w:p>
+      <w:r>
+        <w:t xml:space="preserve">class Student { constructor (name) { this.name = name;} </w:t>
+      </w:r>
+      <w:proofErr w:type="spellStart"/>
+      <w:r>
+        <w:t>sayName</w:t>
+      </w:r>
+      <w:proofErr w:type="spellEnd"/>
+      <w:r>
+        <w:t>() {console.log(name);} }</w:t>
+      </w:r>
+    </w:p>
+    <w:p>
+      <w:r>
+        <w:t xml:space="preserve">class </w:t>
+      </w:r>
+      <w:proofErr w:type="spellStart"/>
+      <w:r>
+        <w:t>StudentBirthday</w:t>
+      </w:r>
+      <w:proofErr w:type="spellEnd"/>
+      <w:r>
+        <w:t xml:space="preserve"> extends Student{ constructor(name, birthday) {super(name); </w:t>
+      </w:r>
+      <w:proofErr w:type="spellStart"/>
+      <w:r>
+        <w:t>this.birthday</w:t>
+      </w:r>
+      <w:proofErr w:type="spellEnd"/>
+      <w:r>
+        <w:t xml:space="preserve"> = birthday;} }</w:t>
+      </w:r>
+    </w:p>
+    <w:p/>
+    <w:p/>
+    <w:p>
+      <w:r>
+        <w:t>Callback Functions: Similar to delegate in C#. We can write code that accepts other code as parameter to 1. provide extensibility to code (polymorphism). 2. For asynchronous stuff.</w:t>
+      </w:r>
+    </w:p>
+    <w:p>
+      <w:r>
+        <w:t>Nested callbacks are a common occurrence in JS.</w:t>
+      </w:r>
+    </w:p>
+    <w:p>
+      <w:r>
+        <w:t xml:space="preserve">Common to register an event handler: give </w:t>
+      </w:r>
+      <w:proofErr w:type="spellStart"/>
+      <w:r>
+        <w:t>func</w:t>
+      </w:r>
+      <w:proofErr w:type="spellEnd"/>
+      <w:r>
+        <w:t xml:space="preserve"> to run when event happens.</w:t>
+      </w:r>
+    </w:p>
+    <w:p/>
+    <w:p>
+      <w:r>
+        <w:t>JS has closure. JS functions "close over" their environment.</w:t>
+      </w:r>
+      <w:r>
+        <w:t xml:space="preserve"> Nested functions keep variables around them</w:t>
+      </w:r>
+      <w:r>
+        <w:t xml:space="preserve"> (outside function, but in its block)</w:t>
+      </w:r>
+      <w:r>
+        <w:t>,</w:t>
+      </w:r>
+      <w:r>
+        <w:t xml:space="preserve"> </w:t>
+      </w:r>
+      <w:r>
+        <w:t xml:space="preserve">that they reference, </w:t>
+      </w:r>
+      <w:r>
+        <w:t>alive</w:t>
+      </w:r>
+      <w:r>
+        <w:t xml:space="preserve"> for as long as the function itself is alive.</w:t>
+      </w:r>
+    </w:p>
+    <w:p/>
+    <w:p>
+      <w:r>
+        <w:lastRenderedPageBreak/>
+        <w:t xml:space="preserve">In JS, script contents are concatenated,  so we try to avoid putting things in global scope. </w:t>
+      </w:r>
+    </w:p>
+    <w:p>
+      <w:r>
+        <w:t>Immediately Invoked Function Expression (IIFE): This will hide our variables from global scope and still run immediately.  Ex:</w:t>
+      </w:r>
+      <w:r>
+        <w:tab/>
+        <w:t>(function () {} )()</w:t>
+      </w:r>
+    </w:p>
+    <w:p>
+      <w:r>
+        <w:t>Can have functions inside, but only return one function (almost like private and public methods).</w:t>
+      </w:r>
+    </w:p>
+    <w:p/>
+    <w:p>
+      <w:r>
+        <w:t>ES6 has modules. A file can be a module, which has its own global scope, and only what is explicitly exported, and then explicitly imported by other files, can be seen in those files.</w:t>
+      </w:r>
+    </w:p>
+    <w:p/>
+    <w:p>
+      <w:r>
+        <w:t xml:space="preserve">ES6 </w:t>
+      </w:r>
+      <w:r>
+        <w:t>Features (don't need to memorize)</w:t>
+      </w:r>
+    </w:p>
+    <w:p>
+      <w:r>
+        <w:t xml:space="preserve">Block scope, with </w:t>
+      </w:r>
+      <w:proofErr w:type="spellStart"/>
+      <w:r>
+        <w:t>let</w:t>
+      </w:r>
+      <w:proofErr w:type="spellEnd"/>
+      <w:r>
+        <w:t xml:space="preserve"> and const.</w:t>
+      </w:r>
+    </w:p>
+    <w:p>
+      <w:r>
+        <w:t>arrow functions</w:t>
+      </w:r>
+    </w:p>
+    <w:p>
+      <w:r>
+        <w:t>method syntax</w:t>
+      </w:r>
+    </w:p>
+    <w:p>
+      <w:r>
+        <w:t>default parameters</w:t>
+      </w:r>
+    </w:p>
+    <w:p>
+      <w:r>
+        <w:t>string interpolation</w:t>
+      </w:r>
+    </w:p>
+    <w:p>
+      <w:r>
+        <w:t>classes and extends (inheritance)</w:t>
+      </w:r>
+    </w:p>
+    <w:p>
+      <w:r>
+        <w:t>many built-in functions (like searching a string)</w:t>
+      </w:r>
+    </w:p>
+    <w:p/>
+    <w:p>
+      <w:r>
+        <w:t>ES6 Modules:</w:t>
+      </w:r>
+    </w:p>
+    <w:p>
+      <w:r>
+        <w:t>Set and Map objects, and methods</w:t>
+      </w:r>
+    </w:p>
+    <w:p>
+      <w:r>
+        <w:t>for of loop (like foreach loop)</w:t>
+      </w:r>
+    </w:p>
+    <w:p>
+      <w:r>
+        <w:t>get/set properties</w:t>
+      </w:r>
+    </w:p>
+    <w:p>
+      <w:r>
+        <w:t>internationalization ?</w:t>
+      </w:r>
+    </w:p>
+    <w:p>
+      <w:r>
+        <w:t xml:space="preserve">spread: Split </w:t>
+      </w:r>
+      <w:proofErr w:type="spellStart"/>
+      <w:r>
+        <w:t>iterable</w:t>
+      </w:r>
+      <w:proofErr w:type="spellEnd"/>
+      <w:r>
+        <w:t xml:space="preserve"> thing</w:t>
+      </w:r>
       <w:bookmarkStart w:id="0" w:name="_GoBack"/>
       <w:bookmarkEnd w:id="0"/>
-    </w:p>
+      <w:r>
+        <w:t xml:space="preserve"> into its components (elements of an array, characters of a string, </w:t>
+      </w:r>
+      <w:proofErr w:type="spellStart"/>
+      <w:r>
+        <w:t>etc</w:t>
+      </w:r>
+      <w:proofErr w:type="spellEnd"/>
+      <w:r>
+        <w:t>)</w:t>
+      </w:r>
+    </w:p>
+    <w:p>
+      <w:proofErr w:type="spellStart"/>
+      <w:r>
+        <w:t>destructuring</w:t>
+      </w:r>
+      <w:proofErr w:type="spellEnd"/>
+      <w:r>
+        <w:t>:</w:t>
+      </w:r>
+      <w:r>
+        <w:t xml:space="preserve"> split object into its individual variables: var {ops, left, right} = Node();</w:t>
+      </w:r>
+    </w:p>
+    <w:p>
+      <w:r>
+        <w:t>Promises (for async stuff)</w:t>
+      </w:r>
+    </w:p>
+    <w:p/>
     <w:sectPr>
       <w:pgSz w:w="12240" w:h="15840"/>
       <w:pgMar w:top="1440" w:right="1440" w:bottom="1440" w:left="1440" w:header="720" w:footer="720" w:gutter="0"/>
@@ -49731,7 +51618,7 @@
 </file>
 
 <file path=customXml/itemProps1.xml><?xml version="1.0" encoding="utf-8"?>
-<ds:datastoreItem xmlns:ds="http://schemas.openxmlformats.org/officeDocument/2006/customXml" ds:itemID="{B80D51ED-1063-4FDD-B526-E15ABEC03BA1}">
+<ds:datastoreItem xmlns:ds="http://schemas.openxmlformats.org/officeDocument/2006/customXml" ds:itemID="{87920253-DA8C-47E2-A93C-5361523118F1}">
   <ds:schemaRefs>
     <ds:schemaRef ds:uri="http://schemas.openxmlformats.org/officeDocument/2006/bibliography"/>
   </ds:schemaRefs>

</xml_diff>